<commit_message>
209 SWT for Juno 4.2.2
</commit_message>
<xml_diff>
--- a/Topic B Programming Skills/Mod B.2 Java SWT.docx
+++ b/Topic B Programming Skills/Mod B.2 Java SWT.docx
@@ -77,6 +77,12 @@
         </w:rPr>
         <w:t>Follow the instructions in the “Hello World SWT” tutorial</w:t>
       </w:r>
+      <w:r>
+        <w:rPr>
+          <w:lang w:val="en-CA"/>
+        </w:rPr>
+        <w:t xml:space="preserve"> (Cheat Sheet Window)</w:t>
+      </w:r>
     </w:p>
     <w:p>
       <w:pPr>
@@ -95,6 +101,12 @@
           <w:lang w:val="en-CA"/>
         </w:rPr>
         <w:t>Create a new Java project</w:t>
+      </w:r>
+      <w:r>
+        <w:rPr>
+          <w:lang w:val="en-CA"/>
+        </w:rPr>
+        <w:br/>
       </w:r>
     </w:p>
     <w:p>
@@ -153,6 +165,52 @@
           <w:lang w:val="en-CA"/>
         </w:rPr>
       </w:pPr>
+      <w:r>
+        <w:rPr>
+          <w:sz w:val="20"/>
+          <w:lang w:val="en-CA"/>
+        </w:rPr>
+        <w:t xml:space="preserve">Use archive version </w:t>
+      </w:r>
+      <w:r>
+        <w:rPr>
+          <w:b/>
+          <w:bCs/>
+          <w:color w:val="000000"/>
+          <w:sz w:val="20"/>
+          <w:szCs w:val="20"/>
+        </w:rPr>
+        <w:t>swt-4.2.2-win32-win32-x86.zip</w:t>
+      </w:r>
+      <w:r>
+        <w:rPr>
+          <w:b/>
+          <w:bCs/>
+          <w:color w:val="000000"/>
+          <w:sz w:val="20"/>
+          <w:szCs w:val="20"/>
+        </w:rPr>
+        <w:t xml:space="preserve"> </w:t>
+      </w:r>
+      <w:r>
+        <w:rPr>
+          <w:bCs/>
+          <w:color w:val="000000"/>
+          <w:sz w:val="20"/>
+          <w:szCs w:val="20"/>
+        </w:rPr>
+        <w:t>for compatibility with Eclipse Juno</w:t>
+      </w:r>
+    </w:p>
+    <w:p>
+      <w:pPr>
+        <w:pStyle w:val="ListParagraph"/>
+        <w:ind w:left="900"/>
+        <w:rPr>
+          <w:sz w:val="20"/>
+          <w:lang w:val="en-CA"/>
+        </w:rPr>
+      </w:pPr>
     </w:p>
     <w:p>
       <w:pPr>
@@ -170,7 +228,25 @@
         <w:rPr>
           <w:lang w:val="en-CA"/>
         </w:rPr>
-        <w:t>Display a dialog box with a “Hello World” title (or something more useful)</w:t>
+        <w:t>Complete the tutorial to d</w:t>
+      </w:r>
+      <w:r>
+        <w:rPr>
+          <w:lang w:val="en-CA"/>
+        </w:rPr>
+        <w:t xml:space="preserve">isplay a dialog box with a “Hello World” title </w:t>
+      </w:r>
+      <w:r>
+        <w:rPr>
+          <w:lang w:val="en-CA"/>
+        </w:rPr>
+        <w:br/>
+      </w:r>
+      <w:r>
+        <w:rPr>
+          <w:lang w:val="en-CA"/>
+        </w:rPr>
+        <w:t>(or something more useful)</w:t>
       </w:r>
     </w:p>
     <w:p>
@@ -196,8 +272,6 @@
           <w:lang w:val="en-CA"/>
         </w:rPr>
       </w:pPr>
-      <w:bookmarkStart w:id="0" w:name="_GoBack"/>
-      <w:bookmarkEnd w:id="0"/>
     </w:p>
     <w:p>
       <w:pPr>
@@ -630,13 +704,8 @@
           <w:lang w:val="en-CA"/>
         </w:rPr>
       </w:pPr>
-    </w:p>
-    <w:p>
-      <w:pPr>
-        <w:rPr>
-          <w:lang w:val="en-CA"/>
-        </w:rPr>
-      </w:pPr>
+      <w:bookmarkStart w:id="0" w:name="_GoBack"/>
+      <w:bookmarkEnd w:id="0"/>
     </w:p>
     <w:sectPr>
       <w:headerReference w:type="even" r:id="rId9"/>

</xml_diff>